<commit_message>
el-288: Automatizar Contrato de Prestação de Serviços Educacionais - Miudinhos
</commit_message>
<xml_diff>
--- a/docassemble/docassemble/brcomeducalegal/data/templates/miudinhos-contrato-prestacao-servicos-educacionais.docx
+++ b/docassemble/docassemble/brcomeducalegal/data/templates/miudinhos-contrato-prestacao-servicos-educacionais.docx
@@ -3611,6 +3611,8 @@
     </w:p>
     <w:p>
       <w:pPr>
+        <w:keepNext/>
+        <w:keepLines/>
         <w:spacing w:before="200" w:line="300" w:lineRule="auto"/>
         <w:jc w:val="both"/>
         <w:rPr>
@@ -3639,7 +3641,7 @@
     <w:p>
       <w:pPr>
         <w:keepNext/>
-        <w:widowControl w:val="0"/>
+        <w:keepLines/>
         <w:spacing w:before="200" w:after="200" w:line="264" w:lineRule="auto"/>
         <w:jc w:val="center"/>
         <w:rPr>
@@ -3696,6 +3698,7 @@
           <w:p>
             <w:pPr>
               <w:keepNext/>
+              <w:keepLines/>
               <w:spacing w:line="240" w:lineRule="auto"/>
               <w:jc w:val="center"/>
               <w:rPr>
@@ -3724,6 +3727,7 @@
           <w:p>
             <w:pPr>
               <w:keepNext/>
+              <w:keepLines/>
               <w:tabs>
                 <w:tab w:val="left" w:pos="840"/>
                 <w:tab w:val="center" w:pos="2764"/>
@@ -3761,7 +3765,6 @@
           <w:p>
             <w:pPr>
               <w:pStyle w:val="Ttulo3"/>
-              <w:widowControl w:val="0"/>
               <w:spacing w:before="300" w:after="0" w:line="240" w:lineRule="auto"/>
               <w:ind w:right="5" w:firstLine="274"/>
               <w:rPr>
@@ -3790,6 +3793,7 @@
           <w:p>
             <w:pPr>
               <w:keepNext/>
+              <w:keepLines/>
               <w:spacing w:line="240" w:lineRule="auto"/>
               <w:ind w:firstLine="416"/>
               <w:rPr>
@@ -3816,6 +3820,7 @@
           <w:p>
             <w:pPr>
               <w:keepNext/>
+              <w:keepLines/>
               <w:spacing w:line="240" w:lineRule="auto"/>
               <w:jc w:val="center"/>
               <w:rPr>
@@ -3844,6 +3849,7 @@
           <w:p>
             <w:pPr>
               <w:keepNext/>
+              <w:keepLines/>
               <w:spacing w:line="240" w:lineRule="auto"/>
               <w:jc w:val="center"/>
               <w:rPr>
@@ -3870,7 +3876,6 @@
           <w:p>
             <w:pPr>
               <w:pStyle w:val="Ttulo3"/>
-              <w:widowControl w:val="0"/>
               <w:spacing w:before="300" w:after="0" w:line="240" w:lineRule="auto"/>
               <w:ind w:right="5"/>
               <w:rPr>
@@ -3906,6 +3911,7 @@
           <w:p>
             <w:pPr>
               <w:keepNext/>
+              <w:keepLines/>
               <w:spacing w:line="240" w:lineRule="auto"/>
               <w:ind w:firstLine="416"/>
               <w:rPr>
@@ -3932,6 +3938,7 @@
           <w:p>
             <w:pPr>
               <w:keepNext/>
+              <w:keepLines/>
               <w:spacing w:line="240" w:lineRule="auto"/>
               <w:jc w:val="center"/>
               <w:rPr>
@@ -3956,6 +3963,7 @@
           <w:p>
             <w:pPr>
               <w:keepNext/>
+              <w:keepLines/>
               <w:spacing w:line="240" w:lineRule="auto"/>
               <w:jc w:val="center"/>
               <w:rPr>
@@ -3993,6 +4001,7 @@
           <w:p>
             <w:pPr>
               <w:keepNext/>
+              <w:keepLines/>
               <w:tabs>
                 <w:tab w:val="left" w:pos="416"/>
               </w:tabs>
@@ -4024,6 +4033,7 @@
           <w:p>
             <w:pPr>
               <w:keepNext/>
+              <w:keepLines/>
               <w:spacing w:line="240" w:lineRule="auto"/>
               <w:rPr>
                 <w:rFonts w:ascii="Calibri" w:eastAsia="Calibri" w:hAnsi="Calibri" w:cs="Calibri"/>
@@ -4048,7 +4058,6 @@
           <w:p>
             <w:pPr>
               <w:pStyle w:val="Ttulo3"/>
-              <w:widowControl w:val="0"/>
               <w:spacing w:before="300" w:after="0" w:line="240" w:lineRule="auto"/>
               <w:ind w:right="5" w:firstLine="274"/>
               <w:rPr>
@@ -4074,6 +4083,7 @@
           <w:p>
             <w:pPr>
               <w:keepNext/>
+              <w:keepLines/>
               <w:spacing w:line="240" w:lineRule="auto"/>
               <w:ind w:firstLine="416"/>
               <w:rPr>
@@ -4100,6 +4110,7 @@
           <w:p>
             <w:pPr>
               <w:keepNext/>
+              <w:keepLines/>
               <w:spacing w:line="240" w:lineRule="auto"/>
               <w:ind w:firstLine="416"/>
               <w:rPr>
@@ -4144,6 +4155,7 @@
           <w:p>
             <w:pPr>
               <w:keepNext/>
+              <w:keepLines/>
               <w:spacing w:line="240" w:lineRule="auto"/>
               <w:ind w:firstLine="416"/>
               <w:rPr>
@@ -4174,7 +4186,6 @@
           <w:p>
             <w:pPr>
               <w:pStyle w:val="Ttulo3"/>
-              <w:widowControl w:val="0"/>
               <w:spacing w:before="300" w:after="0" w:line="240" w:lineRule="auto"/>
               <w:ind w:right="5" w:firstLine="274"/>
               <w:rPr>
@@ -4200,6 +4211,7 @@
           <w:p>
             <w:pPr>
               <w:keepNext/>
+              <w:keepLines/>
               <w:spacing w:line="240" w:lineRule="auto"/>
               <w:ind w:firstLine="416"/>
               <w:rPr>
@@ -4226,6 +4238,7 @@
           <w:p>
             <w:pPr>
               <w:keepNext/>
+              <w:keepLines/>
               <w:spacing w:line="240" w:lineRule="auto"/>
               <w:ind w:firstLine="416"/>
               <w:rPr>
@@ -4270,6 +4283,7 @@
           <w:p>
             <w:pPr>
               <w:keepNext/>
+              <w:keepLines/>
               <w:spacing w:line="240" w:lineRule="auto"/>
               <w:ind w:firstLine="416"/>
               <w:rPr>
@@ -4296,6 +4310,8 @@
     </w:tbl>
     <w:p>
       <w:pPr>
+        <w:keepNext/>
+        <w:keepLines/>
         <w:spacing w:line="300" w:lineRule="auto"/>
       </w:pPr>
     </w:p>

</xml_diff>